<commit_message>
Solutions to the java technical exercises in Python (except4)
</commit_message>
<xml_diff>
--- a/Java/Ejercicios de Java - Futit.docx
+++ b/Java/Ejercicios de Java - Futit.docx
@@ -14,6 +14,28 @@
           <w:rtl w:val="0"/>
         </w:rPr>
         <w:t xml:space="preserve">Ejercicios de Java</w:t>
+      </w:r>
+    </w:p>
+    <w:p>
+      <w:pPr>
+        <w:jc w:val="both"/>
+        <w:rPr/>
+      </w:pPr>
+      <w:r>
+        <w:rPr>
+          <w:rtl w:val="0"/>
+        </w:rPr>
+        <w:t xml:space="preserve">No tengo experiencia con el lenguaje de programación Java. Familiarizarme con la sintaxis me demandaría más tiempo del permitido para realizar esta prueba técnica, por lo que implementé las soluciones en lenguaje Python, con el que tengo algo de experiencia.</w:t>
+      </w:r>
+    </w:p>
+    <w:p>
+      <w:pPr>
+        <w:rPr/>
+      </w:pPr>
+      <w:r>
+        <w:rPr>
+          <w:rtl w:val="0"/>
+        </w:rPr>
       </w:r>
     </w:p>
     <w:p>
@@ -54,7 +76,7 @@
           <w:highlight w:val="white"/>
           <w:rtl w:val="0"/>
         </w:rPr>
-        <w:t xml:space="preserve">Hibernate es un Framework que nos facilita el mapeo de atributos entre una base de datos relacional tradicional y el modelo de objetos de una aplicación. Es un ORM (Object Relational Mapping). Las acciones CRUD (Create, Read, Update, Delete) a ejecutar sobre la base de datos física se realizan de forma indirecta por medio del ORM, mientras que uno manipula los objetos o entidades de la base de datos virtual con algún lenguaje de preferencia, en nuestra caso Java. La idea es simplificar y acelerar el desarrollo de nuestras aplicaciones.</w:t>
+        <w:t xml:space="preserve">Hibernate es un Framework que nos facilita el mapeo de atributos entre una base de datos relacional tradicional y el modelo de objetos de una aplicación. En semi-criollo es un ORM (Object Relational Mapping). Las acciones CRUD (Create, Read, Update, Delete) a ejecutar sobre la base de datos física se realizan de forma indirecta por medio del ORM, uno manipula los objetos o entidades de la base de datos virtual con algún lenguaje de preferencia, en nuestra caso Java y luego el hibernate traduce en instrucciones SQL que impactan en la base de datos física. La idea es simplificar y acelerar el desarrollo de nuestras aplicaciones.</w:t>
       </w:r>
     </w:p>
     <w:p>
@@ -75,12 +97,161 @@
       </w:pPr>
       <w:r>
         <w:rPr>
-          <w:rtl w:val="0"/>
-        </w:rPr>
+          <w:color w:val="202124"/>
+          <w:sz w:val="24"/>
+          <w:szCs w:val="24"/>
+          <w:highlight w:val="white"/>
+          <w:rtl w:val="0"/>
+        </w:rPr>
+        <w:t xml:space="preserve">Solución (en Python) </w:t>
+      </w:r>
+      <w:hyperlink r:id="rId6">
+        <w:r>
+          <w:rPr>
+            <w:color w:val="1155cc"/>
+            <w:sz w:val="24"/>
+            <w:szCs w:val="24"/>
+            <w:highlight w:val="white"/>
+            <w:u w:val="single"/>
+            <w:rtl w:val="0"/>
+          </w:rPr>
+          <w:t xml:space="preserve">https://colab.research.google.com/drive/1xImOjd6uCCV6RvITW4xkGof4lKiaFcbT?usp=sharing</w:t>
+        </w:r>
+      </w:hyperlink>
+      <w:r>
+        <w:rPr>
+          <w:rtl w:val="0"/>
+        </w:rPr>
+      </w:r>
+    </w:p>
+    <w:p>
+      <w:pPr>
+        <w:ind w:left="720" w:firstLine="0"/>
+        <w:jc w:val="both"/>
+        <w:rPr>
+          <w:color w:val="202124"/>
+          <w:sz w:val="24"/>
+          <w:szCs w:val="24"/>
+          <w:highlight w:val="white"/>
+        </w:rPr>
+      </w:pPr>
+      <w:r>
+        <w:rPr>
+          <w:color w:val="202124"/>
+          <w:sz w:val="24"/>
+          <w:szCs w:val="24"/>
+          <w:highlight w:val="white"/>
+          <w:rtl w:val="0"/>
+        </w:rPr>
+        <w:t xml:space="preserve">Este archivo también está en el repositorio.</w:t>
+      </w:r>
+      <w:r>
+        <w:rPr>
+          <w:rtl w:val="0"/>
+        </w:rPr>
+      </w:r>
+    </w:p>
+    <w:p>
+      <w:pPr>
+        <w:numPr>
+          <w:ilvl w:val="0"/>
+          <w:numId w:val="1"/>
+        </w:numPr>
+        <w:ind w:left="720" w:hanging="360"/>
+        <w:jc w:val="both"/>
+        <w:rPr>
+          <w:color w:val="202124"/>
+          <w:sz w:val="24"/>
+          <w:szCs w:val="24"/>
+          <w:highlight w:val="white"/>
+          <w:u w:val="none"/>
+        </w:rPr>
+      </w:pPr>
+      <w:r>
+        <w:rPr>
+          <w:color w:val="202124"/>
+          <w:sz w:val="24"/>
+          <w:szCs w:val="24"/>
+          <w:highlight w:val="white"/>
+          <w:rtl w:val="0"/>
+        </w:rPr>
+        <w:t xml:space="preserve">Solución (en Python) </w:t>
+      </w:r>
+      <w:hyperlink r:id="rId7">
+        <w:r>
+          <w:rPr>
+            <w:color w:val="1155cc"/>
+            <w:sz w:val="24"/>
+            <w:szCs w:val="24"/>
+            <w:highlight w:val="white"/>
+            <w:u w:val="single"/>
+            <w:rtl w:val="0"/>
+          </w:rPr>
+          <w:t xml:space="preserve">https://colab.research.google.com/drive/1k68JLPeGuPx2KzfRSmkSh9-2ykJ7aflx?usp=sharing</w:t>
+        </w:r>
+      </w:hyperlink>
+      <w:r>
+        <w:rPr>
+          <w:rtl w:val="0"/>
+        </w:rPr>
+      </w:r>
+    </w:p>
+    <w:p>
+      <w:pPr>
+        <w:ind w:left="720" w:firstLine="0"/>
+        <w:jc w:val="both"/>
+        <w:rPr>
+          <w:color w:val="202124"/>
+          <w:sz w:val="24"/>
+          <w:szCs w:val="24"/>
+          <w:highlight w:val="white"/>
+        </w:rPr>
+      </w:pPr>
+      <w:r>
+        <w:rPr>
+          <w:color w:val="202124"/>
+          <w:sz w:val="24"/>
+          <w:szCs w:val="24"/>
+          <w:highlight w:val="white"/>
+          <w:rtl w:val="0"/>
+        </w:rPr>
+        <w:t xml:space="preserve">Este archivo también está en el repositorio.</w:t>
+      </w:r>
+      <w:r>
+        <w:rPr>
+          <w:rtl w:val="0"/>
+        </w:rPr>
+      </w:r>
+    </w:p>
+    <w:p>
+      <w:pPr>
+        <w:numPr>
+          <w:ilvl w:val="0"/>
+          <w:numId w:val="1"/>
+        </w:numPr>
+        <w:ind w:left="720" w:hanging="360"/>
+        <w:jc w:val="both"/>
+        <w:rPr>
+          <w:color w:val="202124"/>
+          <w:sz w:val="24"/>
+          <w:szCs w:val="24"/>
+          <w:highlight w:val="white"/>
+          <w:u w:val="none"/>
+        </w:rPr>
+      </w:pPr>
+      <w:r>
+        <w:rPr>
+          <w:color w:val="202124"/>
+          <w:sz w:val="24"/>
+          <w:szCs w:val="24"/>
+          <w:highlight w:val="white"/>
+          <w:rtl w:val="0"/>
+        </w:rPr>
+        <w:t xml:space="preserve">Sin presentar solución.</w:t>
       </w:r>
     </w:p>
     <w:sectPr>
-      <w:headerReference r:id="rId6" w:type="default"/>
+      <w:headerReference r:id="rId8" w:type="default"/>
       <w:pgSz w:h="16834" w:w="11909" w:orient="portrait"/>
       <w:pgMar w:bottom="1440" w:top="1440" w:left="1440" w:right="1440" w:header="720" w:footer="720"/>
       <w:pgNumType w:start="1"/>

</xml_diff>